<commit_message>
Doc for the last time
</commit_message>
<xml_diff>
--- a/Dokumentáció_kházy.docx
+++ b/Dokumentáció_kházy.docx
@@ -663,30 +663,14 @@
         <w:pStyle w:val="Kpalrs"/>
         <w:jc w:val="center"/>
       </w:pPr>
-      <w:r>
-        <w:fldChar w:fldCharType="begin"/>
-      </w:r>
-      <w:r>
-        <w:instrText xml:space="preserve"> SEQ ábra \* ARABI</w:instrText>
-      </w:r>
-      <w:r>
-        <w:instrText xml:space="preserve">C </w:instrText>
-      </w:r>
-      <w:r>
-        <w:fldChar w:fldCharType="separate"/>
-      </w:r>
-      <w:r>
-        <w:rPr>
-          <w:noProof/>
-        </w:rPr>
-        <w:t>4</w:t>
-      </w:r>
-      <w:r>
-        <w:rPr>
-          <w:noProof/>
-        </w:rPr>
-        <w:fldChar w:fldCharType="end"/>
-      </w:r>
+      <w:fldSimple w:instr=" SEQ ábra \* ARABIC ">
+        <w:r>
+          <w:rPr>
+            <w:noProof/>
+          </w:rPr>
+          <w:t>4</w:t>
+        </w:r>
+      </w:fldSimple>
       <w:r>
         <w:t>. ábra Felugró hibaüzenetek</w:t>
       </w:r>
@@ -770,27 +754,14 @@
         <w:pStyle w:val="Kpalrs"/>
         <w:jc w:val="center"/>
       </w:pPr>
-      <w:r>
-        <w:fldChar w:fldCharType="begin"/>
-      </w:r>
-      <w:r>
-        <w:instrText xml:space="preserve"> SEQ ábra \* ARABIC </w:instrText>
-      </w:r>
-      <w:r>
-        <w:fldChar w:fldCharType="separate"/>
-      </w:r>
-      <w:r>
-        <w:rPr>
-          <w:noProof/>
-        </w:rPr>
-        <w:t>5</w:t>
-      </w:r>
-      <w:r>
-        <w:rPr>
-          <w:noProof/>
-        </w:rPr>
-        <w:fldChar w:fldCharType="end"/>
-      </w:r>
+      <w:fldSimple w:instr=" SEQ ábra \* ARABIC ">
+        <w:r>
+          <w:rPr>
+            <w:noProof/>
+          </w:rPr>
+          <w:t>5</w:t>
+        </w:r>
+      </w:fldSimple>
       <w:r>
         <w:t>. ábra: A játéktér benne egy játékossal</w:t>
       </w:r>
@@ -943,27 +914,14 @@
         <w:pStyle w:val="Kpalrs"/>
         <w:jc w:val="center"/>
       </w:pPr>
-      <w:r>
-        <w:fldChar w:fldCharType="begin"/>
-      </w:r>
-      <w:r>
-        <w:instrText xml:space="preserve"> SEQ ábra \* ARABIC </w:instrText>
-      </w:r>
-      <w:r>
-        <w:fldChar w:fldCharType="separate"/>
-      </w:r>
-      <w:r>
-        <w:rPr>
-          <w:noProof/>
-        </w:rPr>
-        <w:t>6</w:t>
-      </w:r>
-      <w:r>
-        <w:rPr>
-          <w:noProof/>
-        </w:rPr>
-        <w:fldChar w:fldCharType="end"/>
-      </w:r>
+      <w:fldSimple w:instr=" SEQ ábra \* ARABIC ">
+        <w:r>
+          <w:rPr>
+            <w:noProof/>
+          </w:rPr>
+          <w:t>6</w:t>
+        </w:r>
+      </w:fldSimple>
       <w:r>
         <w:t xml:space="preserve">. ábra: </w:t>
       </w:r>
@@ -1240,27 +1198,14 @@
           <w:color w:val="auto"/>
         </w:rPr>
       </w:pPr>
-      <w:r>
-        <w:fldChar w:fldCharType="begin"/>
-      </w:r>
-      <w:r>
-        <w:instrText xml:space="preserve"> SEQ ábra \* ARABIC </w:instrText>
-      </w:r>
-      <w:r>
-        <w:fldChar w:fldCharType="separate"/>
-      </w:r>
-      <w:r>
-        <w:rPr>
-          <w:noProof/>
-        </w:rPr>
-        <w:t>8</w:t>
-      </w:r>
-      <w:r>
-        <w:rPr>
-          <w:noProof/>
-        </w:rPr>
-        <w:fldChar w:fldCharType="end"/>
-      </w:r>
+      <w:fldSimple w:instr=" SEQ ábra \* ARABIC ">
+        <w:r>
+          <w:rPr>
+            <w:noProof/>
+          </w:rPr>
+          <w:t>8</w:t>
+        </w:r>
+      </w:fldSimple>
       <w:r>
         <w:t>. ábra Két játékos mód ajándékokkal</w:t>
       </w:r>
@@ -7089,7 +7034,6 @@
         <w:pStyle w:val="Cmsor2"/>
         <w:spacing w:after="240"/>
       </w:pPr>
-      <w:bookmarkStart w:id="0" w:name="_GoBack"/>
       <w:r>
         <w:rPr>
           <w:noProof/>
@@ -7152,15 +7096,105 @@
           </wp:anchor>
         </w:drawing>
       </w:r>
-      <w:bookmarkEnd w:id="0"/>
     </w:p>
     <w:p>
       <w:pPr>
         <w:pStyle w:val="Cmsor2"/>
         <w:spacing w:after="240"/>
-      </w:pPr>
-      <w:r>
+        <w:rPr>
+          <w:noProof/>
+          <w:lang w:eastAsia="hu-HU"/>
+        </w:rPr>
+      </w:pPr>
+      <w:r>
+        <w:rPr>
+          <w:noProof/>
+          <w:lang w:eastAsia="hu-HU"/>
+        </w:rPr>
         <w:lastRenderedPageBreak/>
+        <w:t>Szekvencia diagram</w:t>
+      </w:r>
+    </w:p>
+    <w:p>
+      <w:pPr>
+        <w:pStyle w:val="Cmsor2"/>
+        <w:spacing w:after="240"/>
+      </w:pPr>
+      <w:r>
+        <w:rPr>
+          <w:noProof/>
+          <w:lang w:eastAsia="hu-HU"/>
+        </w:rPr>
+        <w:drawing>
+          <wp:inline distT="0" distB="0" distL="0" distR="0">
+            <wp:extent cx="5752465" cy="3657600"/>
+            <wp:effectExtent l="0" t="0" r="0" b="0"/>
+            <wp:docPr id="12" name="Kép 12"/>
+            <wp:cNvGraphicFramePr>
+              <a:graphicFrameLocks xmlns:a="http://schemas.openxmlformats.org/drawingml/2006/main" noChangeAspect="1"/>
+            </wp:cNvGraphicFramePr>
+            <a:graphic xmlns:a="http://schemas.openxmlformats.org/drawingml/2006/main">
+              <a:graphicData uri="http://schemas.openxmlformats.org/drawingml/2006/picture">
+                <pic:pic xmlns:pic="http://schemas.openxmlformats.org/drawingml/2006/picture">
+                  <pic:nvPicPr>
+                    <pic:cNvPr id="0" name="Picture 1"/>
+                    <pic:cNvPicPr>
+                      <a:picLocks noChangeAspect="1" noChangeArrowheads="1"/>
+                    </pic:cNvPicPr>
+                  </pic:nvPicPr>
+                  <pic:blipFill>
+                    <a:blip r:embed="rId17">
+                      <a:extLst>
+                        <a:ext uri="{28A0092B-C50C-407E-A947-70E740481C1C}">
+                          <a14:useLocalDpi xmlns:a14="http://schemas.microsoft.com/office/drawing/2010/main" val="0"/>
+                        </a:ext>
+                      </a:extLst>
+                    </a:blip>
+                    <a:srcRect/>
+                    <a:stretch>
+                      <a:fillRect/>
+                    </a:stretch>
+                  </pic:blipFill>
+                  <pic:spPr bwMode="auto">
+                    <a:xfrm>
+                      <a:off x="0" y="0"/>
+                      <a:ext cx="5752465" cy="3657600"/>
+                    </a:xfrm>
+                    <a:prstGeom prst="rect">
+                      <a:avLst/>
+                    </a:prstGeom>
+                    <a:noFill/>
+                    <a:ln>
+                      <a:noFill/>
+                    </a:ln>
+                  </pic:spPr>
+                </pic:pic>
+              </a:graphicData>
+            </a:graphic>
+          </wp:inline>
+        </w:drawing>
+      </w:r>
+    </w:p>
+    <w:p>
+      <w:pPr>
+        <w:pStyle w:val="Cmsor2"/>
+        <w:spacing w:after="240"/>
+      </w:pPr>
+    </w:p>
+    <w:p>
+      <w:pPr>
+        <w:pStyle w:val="Cmsor2"/>
+        <w:spacing w:after="240"/>
+      </w:pPr>
+    </w:p>
+    <w:p>
+      <w:pPr>
+        <w:pStyle w:val="Cmsor2"/>
+        <w:spacing w:after="240"/>
+      </w:pPr>
+      <w:bookmarkStart w:id="0" w:name="_GoBack"/>
+      <w:bookmarkEnd w:id="0"/>
+      <w:r>
         <w:t>Munkamegosztás:</w:t>
       </w:r>
     </w:p>

</xml_diff>